<commit_message>
My CS356 Assignment01 submission
</commit_message>
<xml_diff>
--- a/Assignment01-output.docx
+++ b/Assignment01-output.docx
@@ -63,42 +63,42 @@
           <w:sz w:val="22"/>
           <w:szCs w:val="22"/>
         </w:rPr>
-        <w:t>Correct answer is: C</w:t>
-      </w:r>
-    </w:p>
-    <w:p>
-      <w:pPr>
-        <w:widowControl w:val="0"/>
-        <w:autoSpaceDE w:val="0"/>
-        <w:autoSpaceDN w:val="0"/>
-        <w:adjustRightInd w:val="0"/>
-        <w:rPr>
-          <w:rFonts w:ascii="Monaco" w:hAnsi="Monaco" w:cs="Monaco"/>
-          <w:sz w:val="22"/>
-          <w:szCs w:val="22"/>
-        </w:rPr>
-      </w:pPr>
-    </w:p>
-    <w:p>
-      <w:pPr>
-        <w:widowControl w:val="0"/>
-        <w:autoSpaceDE w:val="0"/>
-        <w:autoSpaceDN w:val="0"/>
-        <w:adjustRightInd w:val="0"/>
-        <w:rPr>
-          <w:rFonts w:ascii="Monaco" w:hAnsi="Monaco" w:cs="Monaco"/>
-          <w:sz w:val="22"/>
-          <w:szCs w:val="22"/>
-        </w:rPr>
-      </w:pPr>
-      <w:r>
-        <w:rPr>
-          <w:rFonts w:ascii="Monaco" w:hAnsi="Monaco" w:cs="Monaco"/>
-          <w:color w:val="000000"/>
-          <w:sz w:val="22"/>
-          <w:szCs w:val="22"/>
-        </w:rPr>
-        <w:t>Total number of students = 11.</w:t>
+        <w:t>Correct answer is: B</w:t>
+      </w:r>
+    </w:p>
+    <w:p>
+      <w:pPr>
+        <w:widowControl w:val="0"/>
+        <w:autoSpaceDE w:val="0"/>
+        <w:autoSpaceDN w:val="0"/>
+        <w:adjustRightInd w:val="0"/>
+        <w:rPr>
+          <w:rFonts w:ascii="Monaco" w:hAnsi="Monaco" w:cs="Monaco"/>
+          <w:sz w:val="22"/>
+          <w:szCs w:val="22"/>
+        </w:rPr>
+      </w:pPr>
+    </w:p>
+    <w:p>
+      <w:pPr>
+        <w:widowControl w:val="0"/>
+        <w:autoSpaceDE w:val="0"/>
+        <w:autoSpaceDN w:val="0"/>
+        <w:adjustRightInd w:val="0"/>
+        <w:rPr>
+          <w:rFonts w:ascii="Monaco" w:hAnsi="Monaco" w:cs="Monaco"/>
+          <w:sz w:val="22"/>
+          <w:szCs w:val="22"/>
+        </w:rPr>
+      </w:pPr>
+      <w:r>
+        <w:rPr>
+          <w:rFonts w:ascii="Monaco" w:hAnsi="Monaco" w:cs="Monaco"/>
+          <w:color w:val="000000"/>
+          <w:sz w:val="22"/>
+          <w:szCs w:val="22"/>
+        </w:rPr>
+        <w:t>Total number of students = 26.</w:t>
       </w:r>
     </w:p>
     <w:p>
@@ -181,216 +181,708 @@
           <w:sz w:val="22"/>
           <w:szCs w:val="22"/>
         </w:rPr>
-        <w:t>45KDH5              C</w:t>
-      </w:r>
-    </w:p>
-    <w:p>
-      <w:pPr>
-        <w:widowControl w:val="0"/>
-        <w:autoSpaceDE w:val="0"/>
-        <w:autoSpaceDN w:val="0"/>
-        <w:adjustRightInd w:val="0"/>
-        <w:rPr>
-          <w:rFonts w:ascii="Monaco" w:hAnsi="Monaco" w:cs="Monaco"/>
-          <w:sz w:val="22"/>
-          <w:szCs w:val="22"/>
-        </w:rPr>
-      </w:pPr>
-      <w:r>
-        <w:rPr>
-          <w:rFonts w:ascii="Monaco" w:hAnsi="Monaco" w:cs="Monaco"/>
-          <w:color w:val="000000"/>
-          <w:sz w:val="22"/>
-          <w:szCs w:val="22"/>
-        </w:rPr>
-        <w:t>KFQ8YD              B</w:t>
-      </w:r>
-    </w:p>
-    <w:p>
-      <w:pPr>
-        <w:widowControl w:val="0"/>
-        <w:autoSpaceDE w:val="0"/>
-        <w:autoSpaceDN w:val="0"/>
-        <w:adjustRightInd w:val="0"/>
-        <w:rPr>
-          <w:rFonts w:ascii="Monaco" w:hAnsi="Monaco" w:cs="Monaco"/>
-          <w:sz w:val="22"/>
-          <w:szCs w:val="22"/>
-        </w:rPr>
-      </w:pPr>
-      <w:r>
-        <w:rPr>
-          <w:rFonts w:ascii="Monaco" w:hAnsi="Monaco" w:cs="Monaco"/>
-          <w:color w:val="000000"/>
-          <w:sz w:val="22"/>
-          <w:szCs w:val="22"/>
-        </w:rPr>
-        <w:t>8LQTIZ              C</w:t>
-      </w:r>
-    </w:p>
-    <w:p>
-      <w:pPr>
-        <w:widowControl w:val="0"/>
-        <w:autoSpaceDE w:val="0"/>
-        <w:autoSpaceDN w:val="0"/>
-        <w:adjustRightInd w:val="0"/>
-        <w:rPr>
-          <w:rFonts w:ascii="Monaco" w:hAnsi="Monaco" w:cs="Monaco"/>
-          <w:sz w:val="22"/>
-          <w:szCs w:val="22"/>
-        </w:rPr>
-      </w:pPr>
-      <w:r>
-        <w:rPr>
-          <w:rFonts w:ascii="Monaco" w:hAnsi="Monaco" w:cs="Monaco"/>
-          <w:color w:val="000000"/>
-          <w:sz w:val="22"/>
-          <w:szCs w:val="22"/>
-        </w:rPr>
-        <w:t>P9G10W              A</w:t>
-      </w:r>
-    </w:p>
-    <w:p>
-      <w:pPr>
-        <w:widowControl w:val="0"/>
-        <w:autoSpaceDE w:val="0"/>
-        <w:autoSpaceDN w:val="0"/>
-        <w:adjustRightInd w:val="0"/>
-        <w:rPr>
-          <w:rFonts w:ascii="Monaco" w:hAnsi="Monaco" w:cs="Monaco"/>
-          <w:sz w:val="22"/>
-          <w:szCs w:val="22"/>
-        </w:rPr>
-      </w:pPr>
-      <w:r>
-        <w:rPr>
-          <w:rFonts w:ascii="Monaco" w:hAnsi="Monaco" w:cs="Monaco"/>
-          <w:color w:val="000000"/>
-          <w:sz w:val="22"/>
-          <w:szCs w:val="22"/>
-        </w:rPr>
-        <w:t>BDR13M              C</w:t>
-      </w:r>
-    </w:p>
-    <w:p>
-      <w:pPr>
-        <w:widowControl w:val="0"/>
-        <w:autoSpaceDE w:val="0"/>
-        <w:autoSpaceDN w:val="0"/>
-        <w:adjustRightInd w:val="0"/>
-        <w:rPr>
-          <w:rFonts w:ascii="Monaco" w:hAnsi="Monaco" w:cs="Monaco"/>
-          <w:sz w:val="22"/>
-          <w:szCs w:val="22"/>
-        </w:rPr>
-      </w:pPr>
-      <w:r>
-        <w:rPr>
-          <w:rFonts w:ascii="Monaco" w:hAnsi="Monaco" w:cs="Monaco"/>
-          <w:color w:val="000000"/>
-          <w:sz w:val="22"/>
-          <w:szCs w:val="22"/>
-        </w:rPr>
-        <w:t>8CUERH              D</w:t>
-      </w:r>
-    </w:p>
-    <w:p>
-      <w:pPr>
-        <w:widowControl w:val="0"/>
-        <w:autoSpaceDE w:val="0"/>
-        <w:autoSpaceDN w:val="0"/>
-        <w:adjustRightInd w:val="0"/>
-        <w:rPr>
-          <w:rFonts w:ascii="Monaco" w:hAnsi="Monaco" w:cs="Monaco"/>
-          <w:sz w:val="22"/>
-          <w:szCs w:val="22"/>
-        </w:rPr>
-      </w:pPr>
-      <w:r>
-        <w:rPr>
-          <w:rFonts w:ascii="Monaco" w:hAnsi="Monaco" w:cs="Monaco"/>
-          <w:color w:val="000000"/>
-          <w:sz w:val="22"/>
-          <w:szCs w:val="22"/>
-        </w:rPr>
-        <w:t>YCUOFV              C</w:t>
-      </w:r>
-    </w:p>
-    <w:p>
-      <w:pPr>
-        <w:widowControl w:val="0"/>
-        <w:autoSpaceDE w:val="0"/>
-        <w:autoSpaceDN w:val="0"/>
-        <w:adjustRightInd w:val="0"/>
-        <w:rPr>
-          <w:rFonts w:ascii="Monaco" w:hAnsi="Monaco" w:cs="Monaco"/>
-          <w:sz w:val="22"/>
-          <w:szCs w:val="22"/>
-        </w:rPr>
-      </w:pPr>
-      <w:r>
-        <w:rPr>
-          <w:rFonts w:ascii="Monaco" w:hAnsi="Monaco" w:cs="Monaco"/>
-          <w:color w:val="000000"/>
-          <w:sz w:val="22"/>
-          <w:szCs w:val="22"/>
-        </w:rPr>
-        <w:t>5HC3O6              B</w:t>
-      </w:r>
-    </w:p>
-    <w:p>
-      <w:pPr>
-        <w:widowControl w:val="0"/>
-        <w:autoSpaceDE w:val="0"/>
-        <w:autoSpaceDN w:val="0"/>
-        <w:adjustRightInd w:val="0"/>
-        <w:rPr>
-          <w:rFonts w:ascii="Monaco" w:hAnsi="Monaco" w:cs="Monaco"/>
-          <w:sz w:val="22"/>
-          <w:szCs w:val="22"/>
-        </w:rPr>
-      </w:pPr>
-      <w:r>
-        <w:rPr>
-          <w:rFonts w:ascii="Monaco" w:hAnsi="Monaco" w:cs="Monaco"/>
-          <w:color w:val="000000"/>
-          <w:sz w:val="22"/>
-          <w:szCs w:val="22"/>
-        </w:rPr>
-        <w:t>208QAV              B</w:t>
-      </w:r>
-    </w:p>
-    <w:p>
-      <w:pPr>
-        <w:widowControl w:val="0"/>
-        <w:autoSpaceDE w:val="0"/>
-        <w:autoSpaceDN w:val="0"/>
-        <w:adjustRightInd w:val="0"/>
-        <w:rPr>
-          <w:rFonts w:ascii="Monaco" w:hAnsi="Monaco" w:cs="Monaco"/>
-          <w:sz w:val="22"/>
-          <w:szCs w:val="22"/>
-        </w:rPr>
-      </w:pPr>
-      <w:r>
-        <w:rPr>
-          <w:rFonts w:ascii="Monaco" w:hAnsi="Monaco" w:cs="Monaco"/>
-          <w:color w:val="000000"/>
-          <w:sz w:val="22"/>
-          <w:szCs w:val="22"/>
-        </w:rPr>
-        <w:t>JI15W0              D</w:t>
-      </w:r>
-    </w:p>
-    <w:p>
-      <w:r>
-        <w:rPr>
-          <w:rFonts w:ascii="Monaco" w:hAnsi="Monaco" w:cs="Monaco"/>
-          <w:color w:val="000000"/>
-          <w:sz w:val="22"/>
-          <w:szCs w:val="22"/>
-        </w:rPr>
-        <w:t>QW4TPM              B</w:t>
+        <w:t>HSF39C              B</w:t>
+      </w:r>
+    </w:p>
+    <w:p>
+      <w:pPr>
+        <w:widowControl w:val="0"/>
+        <w:autoSpaceDE w:val="0"/>
+        <w:autoSpaceDN w:val="0"/>
+        <w:adjustRightInd w:val="0"/>
+        <w:rPr>
+          <w:rFonts w:ascii="Monaco" w:hAnsi="Monaco" w:cs="Monaco"/>
+          <w:sz w:val="22"/>
+          <w:szCs w:val="22"/>
+        </w:rPr>
+      </w:pPr>
+      <w:r>
+        <w:rPr>
+          <w:rFonts w:ascii="Monaco" w:hAnsi="Monaco" w:cs="Monaco"/>
+          <w:color w:val="000000"/>
+          <w:sz w:val="22"/>
+          <w:szCs w:val="22"/>
+        </w:rPr>
+        <w:t>ZFGCOK              D</w:t>
+      </w:r>
+    </w:p>
+    <w:p>
+      <w:pPr>
+        <w:widowControl w:val="0"/>
+        <w:autoSpaceDE w:val="0"/>
+        <w:autoSpaceDN w:val="0"/>
+        <w:adjustRightInd w:val="0"/>
+        <w:rPr>
+          <w:rFonts w:ascii="Monaco" w:hAnsi="Monaco" w:cs="Monaco"/>
+          <w:sz w:val="22"/>
+          <w:szCs w:val="22"/>
+        </w:rPr>
+      </w:pPr>
+      <w:r>
+        <w:rPr>
+          <w:rFonts w:ascii="Monaco" w:hAnsi="Monaco" w:cs="Monaco"/>
+          <w:color w:val="000000"/>
+          <w:sz w:val="22"/>
+          <w:szCs w:val="22"/>
+        </w:rPr>
+        <w:t>SO40M7              C</w:t>
+      </w:r>
+    </w:p>
+    <w:p>
+      <w:pPr>
+        <w:widowControl w:val="0"/>
+        <w:autoSpaceDE w:val="0"/>
+        <w:autoSpaceDN w:val="0"/>
+        <w:adjustRightInd w:val="0"/>
+        <w:rPr>
+          <w:rFonts w:ascii="Monaco" w:hAnsi="Monaco" w:cs="Monaco"/>
+          <w:sz w:val="22"/>
+          <w:szCs w:val="22"/>
+        </w:rPr>
+      </w:pPr>
+      <w:r>
+        <w:rPr>
+          <w:rFonts w:ascii="Monaco" w:hAnsi="Monaco" w:cs="Monaco"/>
+          <w:color w:val="000000"/>
+          <w:sz w:val="22"/>
+          <w:szCs w:val="22"/>
+        </w:rPr>
+        <w:t>IU6QQF              B</w:t>
+      </w:r>
+    </w:p>
+    <w:p>
+      <w:pPr>
+        <w:widowControl w:val="0"/>
+        <w:autoSpaceDE w:val="0"/>
+        <w:autoSpaceDN w:val="0"/>
+        <w:adjustRightInd w:val="0"/>
+        <w:rPr>
+          <w:rFonts w:ascii="Monaco" w:hAnsi="Monaco" w:cs="Monaco"/>
+          <w:sz w:val="22"/>
+          <w:szCs w:val="22"/>
+        </w:rPr>
+      </w:pPr>
+      <w:r>
+        <w:rPr>
+          <w:rFonts w:ascii="Monaco" w:hAnsi="Monaco" w:cs="Monaco"/>
+          <w:color w:val="000000"/>
+          <w:sz w:val="22"/>
+          <w:szCs w:val="22"/>
+        </w:rPr>
+        <w:t>RCAXXA              A</w:t>
+      </w:r>
+    </w:p>
+    <w:p>
+      <w:pPr>
+        <w:widowControl w:val="0"/>
+        <w:autoSpaceDE w:val="0"/>
+        <w:autoSpaceDN w:val="0"/>
+        <w:adjustRightInd w:val="0"/>
+        <w:rPr>
+          <w:rFonts w:ascii="Monaco" w:hAnsi="Monaco" w:cs="Monaco"/>
+          <w:sz w:val="22"/>
+          <w:szCs w:val="22"/>
+        </w:rPr>
+      </w:pPr>
+      <w:r>
+        <w:rPr>
+          <w:rFonts w:ascii="Monaco" w:hAnsi="Monaco" w:cs="Monaco"/>
+          <w:color w:val="000000"/>
+          <w:sz w:val="22"/>
+          <w:szCs w:val="22"/>
+        </w:rPr>
+        <w:t>FF53FW              D</w:t>
+      </w:r>
+    </w:p>
+    <w:p>
+      <w:pPr>
+        <w:widowControl w:val="0"/>
+        <w:autoSpaceDE w:val="0"/>
+        <w:autoSpaceDN w:val="0"/>
+        <w:adjustRightInd w:val="0"/>
+        <w:rPr>
+          <w:rFonts w:ascii="Monaco" w:hAnsi="Monaco" w:cs="Monaco"/>
+          <w:sz w:val="22"/>
+          <w:szCs w:val="22"/>
+        </w:rPr>
+      </w:pPr>
+      <w:r>
+        <w:rPr>
+          <w:rFonts w:ascii="Monaco" w:hAnsi="Monaco" w:cs="Monaco"/>
+          <w:color w:val="000000"/>
+          <w:sz w:val="22"/>
+          <w:szCs w:val="22"/>
+        </w:rPr>
+        <w:t>X4L9JH              B</w:t>
+      </w:r>
+    </w:p>
+    <w:p>
+      <w:pPr>
+        <w:widowControl w:val="0"/>
+        <w:autoSpaceDE w:val="0"/>
+        <w:autoSpaceDN w:val="0"/>
+        <w:adjustRightInd w:val="0"/>
+        <w:rPr>
+          <w:rFonts w:ascii="Monaco" w:hAnsi="Monaco" w:cs="Monaco"/>
+          <w:sz w:val="22"/>
+          <w:szCs w:val="22"/>
+        </w:rPr>
+      </w:pPr>
+      <w:r>
+        <w:rPr>
+          <w:rFonts w:ascii="Monaco" w:hAnsi="Monaco" w:cs="Monaco"/>
+          <w:color w:val="000000"/>
+          <w:sz w:val="22"/>
+          <w:szCs w:val="22"/>
+        </w:rPr>
+        <w:t>VSJI34              D</w:t>
+      </w:r>
+    </w:p>
+    <w:p>
+      <w:pPr>
+        <w:widowControl w:val="0"/>
+        <w:autoSpaceDE w:val="0"/>
+        <w:autoSpaceDN w:val="0"/>
+        <w:adjustRightInd w:val="0"/>
+        <w:rPr>
+          <w:rFonts w:ascii="Monaco" w:hAnsi="Monaco" w:cs="Monaco"/>
+          <w:sz w:val="22"/>
+          <w:szCs w:val="22"/>
+        </w:rPr>
+      </w:pPr>
+      <w:r>
+        <w:rPr>
+          <w:rFonts w:ascii="Monaco" w:hAnsi="Monaco" w:cs="Monaco"/>
+          <w:color w:val="000000"/>
+          <w:sz w:val="22"/>
+          <w:szCs w:val="22"/>
+        </w:rPr>
+        <w:t>RF9DJ4              C</w:t>
+      </w:r>
+    </w:p>
+    <w:p>
+      <w:pPr>
+        <w:widowControl w:val="0"/>
+        <w:autoSpaceDE w:val="0"/>
+        <w:autoSpaceDN w:val="0"/>
+        <w:adjustRightInd w:val="0"/>
+        <w:rPr>
+          <w:rFonts w:ascii="Monaco" w:hAnsi="Monaco" w:cs="Monaco"/>
+          <w:sz w:val="22"/>
+          <w:szCs w:val="22"/>
+        </w:rPr>
+      </w:pPr>
+      <w:r>
+        <w:rPr>
+          <w:rFonts w:ascii="Monaco" w:hAnsi="Monaco" w:cs="Monaco"/>
+          <w:color w:val="000000"/>
+          <w:sz w:val="22"/>
+          <w:szCs w:val="22"/>
+        </w:rPr>
+        <w:t>C6DVKP              C</w:t>
+      </w:r>
+    </w:p>
+    <w:p>
+      <w:pPr>
+        <w:widowControl w:val="0"/>
+        <w:autoSpaceDE w:val="0"/>
+        <w:autoSpaceDN w:val="0"/>
+        <w:adjustRightInd w:val="0"/>
+        <w:rPr>
+          <w:rFonts w:ascii="Monaco" w:hAnsi="Monaco" w:cs="Monaco"/>
+          <w:sz w:val="22"/>
+          <w:szCs w:val="22"/>
+        </w:rPr>
+      </w:pPr>
+      <w:r>
+        <w:rPr>
+          <w:rFonts w:ascii="Monaco" w:hAnsi="Monaco" w:cs="Monaco"/>
+          <w:color w:val="000000"/>
+          <w:sz w:val="22"/>
+          <w:szCs w:val="22"/>
+        </w:rPr>
+        <w:t>HHBM2N              C</w:t>
+      </w:r>
+    </w:p>
+    <w:p>
+      <w:pPr>
+        <w:widowControl w:val="0"/>
+        <w:autoSpaceDE w:val="0"/>
+        <w:autoSpaceDN w:val="0"/>
+        <w:adjustRightInd w:val="0"/>
+        <w:rPr>
+          <w:rFonts w:ascii="Monaco" w:hAnsi="Monaco" w:cs="Monaco"/>
+          <w:sz w:val="22"/>
+          <w:szCs w:val="22"/>
+        </w:rPr>
+      </w:pPr>
+      <w:r>
+        <w:rPr>
+          <w:rFonts w:ascii="Monaco" w:hAnsi="Monaco" w:cs="Monaco"/>
+          <w:color w:val="000000"/>
+          <w:sz w:val="22"/>
+          <w:szCs w:val="22"/>
+        </w:rPr>
+        <w:t>ZQUCVE              B</w:t>
+      </w:r>
+    </w:p>
+    <w:p>
+      <w:pPr>
+        <w:widowControl w:val="0"/>
+        <w:autoSpaceDE w:val="0"/>
+        <w:autoSpaceDN w:val="0"/>
+        <w:adjustRightInd w:val="0"/>
+        <w:rPr>
+          <w:rFonts w:ascii="Monaco" w:hAnsi="Monaco" w:cs="Monaco"/>
+          <w:sz w:val="22"/>
+          <w:szCs w:val="22"/>
+        </w:rPr>
+      </w:pPr>
+      <w:r>
+        <w:rPr>
+          <w:rFonts w:ascii="Monaco" w:hAnsi="Monaco" w:cs="Monaco"/>
+          <w:color w:val="000000"/>
+          <w:sz w:val="22"/>
+          <w:szCs w:val="22"/>
+        </w:rPr>
+        <w:t>NH26XM              D</w:t>
+      </w:r>
+    </w:p>
+    <w:p>
+      <w:pPr>
+        <w:widowControl w:val="0"/>
+        <w:autoSpaceDE w:val="0"/>
+        <w:autoSpaceDN w:val="0"/>
+        <w:adjustRightInd w:val="0"/>
+        <w:rPr>
+          <w:rFonts w:ascii="Monaco" w:hAnsi="Monaco" w:cs="Monaco"/>
+          <w:sz w:val="22"/>
+          <w:szCs w:val="22"/>
+        </w:rPr>
+      </w:pPr>
+      <w:r>
+        <w:rPr>
+          <w:rFonts w:ascii="Monaco" w:hAnsi="Monaco" w:cs="Monaco"/>
+          <w:color w:val="000000"/>
+          <w:sz w:val="22"/>
+          <w:szCs w:val="22"/>
+        </w:rPr>
+        <w:t>B4SO54              C</w:t>
+      </w:r>
+    </w:p>
+    <w:p>
+      <w:pPr>
+        <w:widowControl w:val="0"/>
+        <w:autoSpaceDE w:val="0"/>
+        <w:autoSpaceDN w:val="0"/>
+        <w:adjustRightInd w:val="0"/>
+        <w:rPr>
+          <w:rFonts w:ascii="Monaco" w:hAnsi="Monaco" w:cs="Monaco"/>
+          <w:sz w:val="22"/>
+          <w:szCs w:val="22"/>
+        </w:rPr>
+      </w:pPr>
+      <w:r>
+        <w:rPr>
+          <w:rFonts w:ascii="Monaco" w:hAnsi="Monaco" w:cs="Monaco"/>
+          <w:color w:val="000000"/>
+          <w:sz w:val="22"/>
+          <w:szCs w:val="22"/>
+        </w:rPr>
+        <w:t>FYXD6D              C</w:t>
+      </w:r>
+    </w:p>
+    <w:p>
+      <w:pPr>
+        <w:widowControl w:val="0"/>
+        <w:autoSpaceDE w:val="0"/>
+        <w:autoSpaceDN w:val="0"/>
+        <w:adjustRightInd w:val="0"/>
+        <w:rPr>
+          <w:rFonts w:ascii="Monaco" w:hAnsi="Monaco" w:cs="Monaco"/>
+          <w:sz w:val="22"/>
+          <w:szCs w:val="22"/>
+        </w:rPr>
+      </w:pPr>
+      <w:r>
+        <w:rPr>
+          <w:rFonts w:ascii="Monaco" w:hAnsi="Monaco" w:cs="Monaco"/>
+          <w:color w:val="000000"/>
+          <w:sz w:val="22"/>
+          <w:szCs w:val="22"/>
+        </w:rPr>
+        <w:t>I9ZO7T              B</w:t>
+      </w:r>
+    </w:p>
+    <w:p>
+      <w:pPr>
+        <w:widowControl w:val="0"/>
+        <w:autoSpaceDE w:val="0"/>
+        <w:autoSpaceDN w:val="0"/>
+        <w:adjustRightInd w:val="0"/>
+        <w:rPr>
+          <w:rFonts w:ascii="Monaco" w:hAnsi="Monaco" w:cs="Monaco"/>
+          <w:sz w:val="22"/>
+          <w:szCs w:val="22"/>
+        </w:rPr>
+      </w:pPr>
+      <w:r>
+        <w:rPr>
+          <w:rFonts w:ascii="Monaco" w:hAnsi="Monaco" w:cs="Monaco"/>
+          <w:color w:val="000000"/>
+          <w:sz w:val="22"/>
+          <w:szCs w:val="22"/>
+        </w:rPr>
+        <w:t>1Q8CTO              C</w:t>
+      </w:r>
+    </w:p>
+    <w:p>
+      <w:pPr>
+        <w:widowControl w:val="0"/>
+        <w:autoSpaceDE w:val="0"/>
+        <w:autoSpaceDN w:val="0"/>
+        <w:adjustRightInd w:val="0"/>
+        <w:rPr>
+          <w:rFonts w:ascii="Monaco" w:hAnsi="Monaco" w:cs="Monaco"/>
+          <w:sz w:val="22"/>
+          <w:szCs w:val="22"/>
+        </w:rPr>
+      </w:pPr>
+      <w:r>
+        <w:rPr>
+          <w:rFonts w:ascii="Monaco" w:hAnsi="Monaco" w:cs="Monaco"/>
+          <w:color w:val="000000"/>
+          <w:sz w:val="22"/>
+          <w:szCs w:val="22"/>
+        </w:rPr>
+        <w:t>GKCVL2              A</w:t>
+      </w:r>
+    </w:p>
+    <w:p>
+      <w:pPr>
+        <w:widowControl w:val="0"/>
+        <w:autoSpaceDE w:val="0"/>
+        <w:autoSpaceDN w:val="0"/>
+        <w:adjustRightInd w:val="0"/>
+        <w:rPr>
+          <w:rFonts w:ascii="Monaco" w:hAnsi="Monaco" w:cs="Monaco"/>
+          <w:sz w:val="22"/>
+          <w:szCs w:val="22"/>
+        </w:rPr>
+      </w:pPr>
+      <w:r>
+        <w:rPr>
+          <w:rFonts w:ascii="Monaco" w:hAnsi="Monaco" w:cs="Monaco"/>
+          <w:color w:val="000000"/>
+          <w:sz w:val="22"/>
+          <w:szCs w:val="22"/>
+        </w:rPr>
+        <w:t>ZHA3OC              D</w:t>
+      </w:r>
+    </w:p>
+    <w:p>
+      <w:pPr>
+        <w:widowControl w:val="0"/>
+        <w:autoSpaceDE w:val="0"/>
+        <w:autoSpaceDN w:val="0"/>
+        <w:adjustRightInd w:val="0"/>
+        <w:rPr>
+          <w:rFonts w:ascii="Monaco" w:hAnsi="Monaco" w:cs="Monaco"/>
+          <w:sz w:val="22"/>
+          <w:szCs w:val="22"/>
+        </w:rPr>
+      </w:pPr>
+      <w:r>
+        <w:rPr>
+          <w:rFonts w:ascii="Monaco" w:hAnsi="Monaco" w:cs="Monaco"/>
+          <w:color w:val="000000"/>
+          <w:sz w:val="22"/>
+          <w:szCs w:val="22"/>
+        </w:rPr>
+        <w:t>7G7VLP              B</w:t>
+      </w:r>
+    </w:p>
+    <w:p>
+      <w:pPr>
+        <w:widowControl w:val="0"/>
+        <w:autoSpaceDE w:val="0"/>
+        <w:autoSpaceDN w:val="0"/>
+        <w:adjustRightInd w:val="0"/>
+        <w:rPr>
+          <w:rFonts w:ascii="Monaco" w:hAnsi="Monaco" w:cs="Monaco"/>
+          <w:sz w:val="22"/>
+          <w:szCs w:val="22"/>
+        </w:rPr>
+      </w:pPr>
+      <w:r>
+        <w:rPr>
+          <w:rFonts w:ascii="Monaco" w:hAnsi="Monaco" w:cs="Monaco"/>
+          <w:color w:val="000000"/>
+          <w:sz w:val="22"/>
+          <w:szCs w:val="22"/>
+        </w:rPr>
+        <w:t>5U9K43              D</w:t>
+      </w:r>
+    </w:p>
+    <w:p>
+      <w:pPr>
+        <w:widowControl w:val="0"/>
+        <w:autoSpaceDE w:val="0"/>
+        <w:autoSpaceDN w:val="0"/>
+        <w:adjustRightInd w:val="0"/>
+        <w:rPr>
+          <w:rFonts w:ascii="Monaco" w:hAnsi="Monaco" w:cs="Monaco"/>
+          <w:sz w:val="22"/>
+          <w:szCs w:val="22"/>
+        </w:rPr>
+      </w:pPr>
+      <w:r>
+        <w:rPr>
+          <w:rFonts w:ascii="Monaco" w:hAnsi="Monaco" w:cs="Monaco"/>
+          <w:color w:val="000000"/>
+          <w:sz w:val="22"/>
+          <w:szCs w:val="22"/>
+        </w:rPr>
+        <w:t>MBO2LF              C</w:t>
+      </w:r>
+    </w:p>
+    <w:p>
+      <w:pPr>
+        <w:widowControl w:val="0"/>
+        <w:autoSpaceDE w:val="0"/>
+        <w:autoSpaceDN w:val="0"/>
+        <w:adjustRightInd w:val="0"/>
+        <w:rPr>
+          <w:rFonts w:ascii="Monaco" w:hAnsi="Monaco" w:cs="Monaco"/>
+          <w:sz w:val="22"/>
+          <w:szCs w:val="22"/>
+        </w:rPr>
+      </w:pPr>
+      <w:r>
+        <w:rPr>
+          <w:rFonts w:ascii="Monaco" w:hAnsi="Monaco" w:cs="Monaco"/>
+          <w:color w:val="000000"/>
+          <w:sz w:val="22"/>
+          <w:szCs w:val="22"/>
+        </w:rPr>
+        <w:t>A4H6HL              D</w:t>
+      </w:r>
+    </w:p>
+    <w:p>
+      <w:pPr>
+        <w:widowControl w:val="0"/>
+        <w:autoSpaceDE w:val="0"/>
+        <w:autoSpaceDN w:val="0"/>
+        <w:adjustRightInd w:val="0"/>
+        <w:rPr>
+          <w:rFonts w:ascii="Monaco" w:hAnsi="Monaco" w:cs="Monaco"/>
+          <w:sz w:val="22"/>
+          <w:szCs w:val="22"/>
+        </w:rPr>
+      </w:pPr>
+      <w:r>
+        <w:rPr>
+          <w:rFonts w:ascii="Monaco" w:hAnsi="Monaco" w:cs="Monaco"/>
+          <w:color w:val="000000"/>
+          <w:sz w:val="22"/>
+          <w:szCs w:val="22"/>
+        </w:rPr>
+        <w:t>HLCMDZ              C</w:t>
+      </w:r>
+    </w:p>
+    <w:p>
+      <w:pPr>
+        <w:widowControl w:val="0"/>
+        <w:autoSpaceDE w:val="0"/>
+        <w:autoSpaceDN w:val="0"/>
+        <w:adjustRightInd w:val="0"/>
+        <w:rPr>
+          <w:rFonts w:ascii="Monaco" w:hAnsi="Monaco" w:cs="Monaco"/>
+          <w:sz w:val="22"/>
+          <w:szCs w:val="22"/>
+        </w:rPr>
+      </w:pPr>
+      <w:r>
+        <w:rPr>
+          <w:rFonts w:ascii="Monaco" w:hAnsi="Monaco" w:cs="Monaco"/>
+          <w:color w:val="000000"/>
+          <w:sz w:val="22"/>
+          <w:szCs w:val="22"/>
+        </w:rPr>
+        <w:t>AV35L9              C</w:t>
+      </w:r>
+    </w:p>
+    <w:p>
+      <w:pPr>
+        <w:widowControl w:val="0"/>
+        <w:autoSpaceDE w:val="0"/>
+        <w:autoSpaceDN w:val="0"/>
+        <w:adjustRightInd w:val="0"/>
+        <w:rPr>
+          <w:rFonts w:ascii="Monaco" w:hAnsi="Monaco" w:cs="Monaco"/>
+          <w:sz w:val="22"/>
+          <w:szCs w:val="22"/>
+        </w:rPr>
+      </w:pPr>
+      <w:r>
+        <w:rPr>
+          <w:rFonts w:ascii="Monaco" w:hAnsi="Monaco" w:cs="Monaco"/>
+          <w:color w:val="000000"/>
+          <w:sz w:val="22"/>
+          <w:szCs w:val="22"/>
+        </w:rPr>
+        <w:t>0KW6I3              B</w:t>
+      </w:r>
+    </w:p>
+    <w:p>
+      <w:pPr>
+        <w:widowControl w:val="0"/>
+        <w:autoSpaceDE w:val="0"/>
+        <w:autoSpaceDN w:val="0"/>
+        <w:adjustRightInd w:val="0"/>
+        <w:rPr>
+          <w:rFonts w:ascii="Monaco" w:hAnsi="Monaco" w:cs="Monaco"/>
+          <w:sz w:val="22"/>
+          <w:szCs w:val="22"/>
+        </w:rPr>
+      </w:pPr>
+    </w:p>
+    <w:p>
+      <w:pPr>
+        <w:widowControl w:val="0"/>
+        <w:autoSpaceDE w:val="0"/>
+        <w:autoSpaceDN w:val="0"/>
+        <w:adjustRightInd w:val="0"/>
+        <w:rPr>
+          <w:rFonts w:ascii="Monaco" w:hAnsi="Monaco" w:cs="Monaco"/>
+          <w:sz w:val="22"/>
+          <w:szCs w:val="22"/>
+        </w:rPr>
+      </w:pPr>
+    </w:p>
+    <w:p>
+      <w:pPr>
+        <w:widowControl w:val="0"/>
+        <w:autoSpaceDE w:val="0"/>
+        <w:autoSpaceDN w:val="0"/>
+        <w:adjustRightInd w:val="0"/>
+        <w:rPr>
+          <w:rFonts w:ascii="Monaco" w:hAnsi="Monaco" w:cs="Monaco"/>
+          <w:sz w:val="22"/>
+          <w:szCs w:val="22"/>
+        </w:rPr>
+      </w:pPr>
+      <w:proofErr w:type="spellStart"/>
+      <w:proofErr w:type="gramStart"/>
+      <w:r>
+        <w:rPr>
+          <w:rFonts w:ascii="Monaco" w:hAnsi="Monaco" w:cs="Monaco"/>
+          <w:color w:val="000000"/>
+          <w:sz w:val="22"/>
+          <w:szCs w:val="22"/>
+        </w:rPr>
+        <w:t>iVote</w:t>
+      </w:r>
+      <w:proofErr w:type="spellEnd"/>
+      <w:proofErr w:type="gramEnd"/>
+      <w:r>
+        <w:rPr>
+          <w:rFonts w:ascii="Monaco" w:hAnsi="Monaco" w:cs="Monaco"/>
+          <w:color w:val="000000"/>
+          <w:sz w:val="22"/>
+          <w:szCs w:val="22"/>
+        </w:rPr>
+        <w:t xml:space="preserve"> Statistics:</w:t>
+      </w:r>
+    </w:p>
+    <w:p>
+      <w:pPr>
+        <w:widowControl w:val="0"/>
+        <w:autoSpaceDE w:val="0"/>
+        <w:autoSpaceDN w:val="0"/>
+        <w:adjustRightInd w:val="0"/>
+        <w:rPr>
+          <w:rFonts w:ascii="Monaco" w:hAnsi="Monaco" w:cs="Monaco"/>
+          <w:sz w:val="22"/>
+          <w:szCs w:val="22"/>
+        </w:rPr>
+      </w:pPr>
+    </w:p>
+    <w:p>
+      <w:pPr>
+        <w:widowControl w:val="0"/>
+        <w:autoSpaceDE w:val="0"/>
+        <w:autoSpaceDN w:val="0"/>
+        <w:adjustRightInd w:val="0"/>
+        <w:rPr>
+          <w:rFonts w:ascii="Monaco" w:hAnsi="Monaco" w:cs="Monaco"/>
+          <w:sz w:val="22"/>
+          <w:szCs w:val="22"/>
+        </w:rPr>
+      </w:pPr>
+      <w:r>
+        <w:rPr>
+          <w:rFonts w:ascii="Monaco" w:hAnsi="Monaco" w:cs="Monaco"/>
+          <w:color w:val="000000"/>
+          <w:sz w:val="22"/>
+          <w:szCs w:val="22"/>
+        </w:rPr>
+        <w:t>A                   2</w:t>
+      </w:r>
+    </w:p>
+    <w:p>
+      <w:pPr>
+        <w:widowControl w:val="0"/>
+        <w:autoSpaceDE w:val="0"/>
+        <w:autoSpaceDN w:val="0"/>
+        <w:adjustRightInd w:val="0"/>
+        <w:rPr>
+          <w:rFonts w:ascii="Monaco" w:hAnsi="Monaco" w:cs="Monaco"/>
+          <w:sz w:val="22"/>
+          <w:szCs w:val="22"/>
+        </w:rPr>
+      </w:pPr>
+      <w:r>
+        <w:rPr>
+          <w:rFonts w:ascii="Monaco" w:hAnsi="Monaco" w:cs="Monaco"/>
+          <w:color w:val="000000"/>
+          <w:sz w:val="22"/>
+          <w:szCs w:val="22"/>
+        </w:rPr>
+        <w:t>D                   7</w:t>
+      </w:r>
+    </w:p>
+    <w:p>
+      <w:pPr>
+        <w:widowControl w:val="0"/>
+        <w:autoSpaceDE w:val="0"/>
+        <w:autoSpaceDN w:val="0"/>
+        <w:adjustRightInd w:val="0"/>
+        <w:rPr>
+          <w:rFonts w:ascii="Monaco" w:hAnsi="Monaco" w:cs="Monaco"/>
+          <w:sz w:val="22"/>
+          <w:szCs w:val="22"/>
+        </w:rPr>
+      </w:pPr>
+      <w:r>
+        <w:rPr>
+          <w:rFonts w:ascii="Monaco" w:hAnsi="Monaco" w:cs="Monaco"/>
+          <w:color w:val="000000"/>
+          <w:sz w:val="22"/>
+          <w:szCs w:val="22"/>
+        </w:rPr>
+        <w:t>C                   10</w:t>
+      </w:r>
+    </w:p>
+    <w:p>
+      <w:r>
+        <w:rPr>
+          <w:rFonts w:ascii="Monaco" w:hAnsi="Monaco" w:cs="Monaco"/>
+          <w:color w:val="000000"/>
+          <w:sz w:val="22"/>
+          <w:szCs w:val="22"/>
+        </w:rPr>
+        <w:t>B                   7</w:t>
       </w:r>
       <w:bookmarkStart w:id="0" w:name="_GoBack"/>
       <w:bookmarkEnd w:id="0"/>

</xml_diff>